<commit_message>
update DD (component view)
</commit_message>
<xml_diff>
--- a/DD/Architecture Style.docx
+++ b/DD/Architecture Style.docx
@@ -4,7 +4,7 @@
   <w:body>
     <w:p>
       <w:pPr>
-        <w:pStyle w:val="Heading1"/>
+        <w:pStyle w:val="Titre1"/>
         <w:rPr>
           <w:rFonts w:ascii="Calibri" w:hAnsi="Calibri" w:cs="Calibri"/>
         </w:rPr>
@@ -71,75 +71,16 @@
         <w:jc w:val="both"/>
       </w:pPr>
       <w:r>
-        <w:t>Architectural design is concerned with understanding how a system should be</w:t>
-      </w:r>
-      <w:r>
-        <w:t xml:space="preserve"> </w:t>
-      </w:r>
-      <w:r>
-        <w:t>organized and designing the overall structure of that system. In the model of the software</w:t>
-      </w:r>
-      <w:r>
-        <w:t xml:space="preserve"> </w:t>
-      </w:r>
-      <w:r>
-        <w:t>development process</w:t>
-      </w:r>
-      <w:r>
-        <w:t xml:space="preserve">, </w:t>
-      </w:r>
-      <w:r>
-        <w:t>architectural design is the first</w:t>
-      </w:r>
-      <w:r>
-        <w:t xml:space="preserve"> </w:t>
-      </w:r>
-      <w:r>
-        <w:t>stage in the software design process. It is the critical link between design and</w:t>
-      </w:r>
-      <w:r>
-        <w:t xml:space="preserve"> </w:t>
-      </w:r>
-      <w:r>
-        <w:t>requirements engineering, as it identifies the main structural components in a system</w:t>
-      </w:r>
-      <w:r>
-        <w:t xml:space="preserve"> </w:t>
-      </w:r>
-      <w:r>
-        <w:t>and the relationships between them. The output of the architectural design process is</w:t>
-      </w:r>
-      <w:r>
-        <w:t xml:space="preserve"> </w:t>
-      </w:r>
-      <w:r>
-        <w:t>an architectural model that describes how the system is organized as a set of communicating</w:t>
-      </w:r>
-      <w:r>
-        <w:t xml:space="preserve"> </w:t>
-      </w:r>
-      <w:r>
-        <w:t>components.</w:t>
-      </w:r>
-    </w:p>
-    <w:p>
-      <w:r>
-        <w:t xml:space="preserve">We choose </w:t>
-      </w:r>
-      <w:r>
-        <w:t xml:space="preserve">agile processes, </w:t>
-      </w:r>
-      <w:r>
-        <w:t xml:space="preserve">so we can empower the process of designing and developing Data4Help and </w:t>
-      </w:r>
-      <w:proofErr w:type="spellStart"/>
+        <w:t>Architectural design is concerned with understanding how a system should be organized and designing the overall structure of that system. In the model of the software development process, architectural design is the first stage in the software design process. It is the critical link between design and requirements engineering, as it identifies the main structural components in a system and the relationships between them. The output of the architectural design process is an architectural model that describes how the system is organized as a set of communicating components.</w:t>
+      </w:r>
+    </w:p>
+    <w:p>
+      <w:r>
+        <w:t xml:space="preserve">We choose agile processes, so we can empower the process of designing and developing Data4Help and </w:t>
+      </w:r>
       <w:proofErr w:type="gramStart"/>
       <w:r>
-        <w:t>AutomatedSOS</w:t>
-      </w:r>
-      <w:proofErr w:type="spellEnd"/>
-      <w:r>
-        <w:t xml:space="preserve"> ,</w:t>
+        <w:t>AutomatedSOS ,</w:t>
       </w:r>
       <w:proofErr w:type="gramEnd"/>
       <w:r>
@@ -148,10 +89,7 @@
     </w:p>
     <w:p>
       <w:r>
-        <w:t xml:space="preserve">1- </w:t>
-      </w:r>
-      <w:r>
-        <w:t>Focus should be more on individuals and interactions instead of processes and tools</w:t>
+        <w:t>1- Focus should be more on individuals and interactions instead of processes and tools</w:t>
       </w:r>
       <w:r>
         <w:t>.</w:t>
@@ -159,10 +97,7 @@
     </w:p>
     <w:p>
       <w:r>
-        <w:t>2-</w:t>
-      </w:r>
-      <w:r>
-        <w:t>Working software is more important that comprehensive documentation</w:t>
+        <w:t>2-Working software is more important that comprehensive documentation</w:t>
       </w:r>
       <w:r>
         <w:t>.</w:t>
@@ -170,10 +105,7 @@
     </w:p>
     <w:p>
       <w:r>
-        <w:t>3-</w:t>
-      </w:r>
-      <w:r>
-        <w:t>Customer collaboration is more vital than contract negotiation</w:t>
+        <w:t>3-Customer collaboration is more vital than contract negotiation</w:t>
       </w:r>
       <w:r>
         <w:t>.</w:t>
@@ -181,10 +113,7 @@
     </w:p>
     <w:p>
       <w:r>
-        <w:t>4-</w:t>
-      </w:r>
-      <w:r>
-        <w:t>The process should respond to change rather than follow a plan</w:t>
+        <w:t>4-The process should respond to change rather than follow a plan</w:t>
       </w:r>
       <w:r>
         <w:t>.</w:t>
@@ -192,154 +121,73 @@
     </w:p>
     <w:p>
       <w:r>
-        <w:t xml:space="preserve">Not only but we took in consideration also the 12 </w:t>
-      </w:r>
-      <w:r>
-        <w:t xml:space="preserve">principles of agile software </w:t>
+        <w:t xml:space="preserve">Not only but we took in consideration also the 12 principles of agile software </w:t>
       </w:r>
       <w:proofErr w:type="gramStart"/>
       <w:r>
-        <w:t>development:</w:t>
-      </w:r>
-      <w:r>
-        <w:t>-</w:t>
+        <w:t>development:-</w:t>
       </w:r>
       <w:proofErr w:type="gramEnd"/>
     </w:p>
     <w:p/>
     <w:p>
       <w:r>
-        <w:t>1-</w:t>
-      </w:r>
-      <w:r>
-        <w:t>Deliver customer satisfaction by delivering valuable software continuously</w:t>
-      </w:r>
-      <w:r>
-        <w:t>.</w:t>
-      </w:r>
-    </w:p>
-    <w:p>
-      <w:r>
-        <w:t>2-</w:t>
-      </w:r>
-      <w:r>
-        <w:t>Always accept change of requirements matter how early or late in the project</w:t>
-      </w:r>
-      <w:r>
-        <w:t>.</w:t>
-      </w:r>
-    </w:p>
-    <w:p>
-      <w:r>
-        <w:t>3-</w:t>
-      </w:r>
-      <w:r>
-        <w:t>Deliver software that works within a shorter timescale</w:t>
-      </w:r>
-      <w:r>
-        <w:t>.</w:t>
-      </w:r>
-    </w:p>
-    <w:p>
-      <w:r>
-        <w:t>4-</w:t>
-      </w:r>
-      <w:r>
-        <w:t>Both developers and business professionals must work closely together daily throughout the duration of the project</w:t>
-      </w:r>
-      <w:r>
-        <w:t>.</w:t>
-      </w:r>
-    </w:p>
-    <w:p>
-      <w:r>
-        <w:t>5-</w:t>
-      </w:r>
-      <w:r>
-        <w:t>Information is best transferred between parties in face-to-face conversations</w:t>
-      </w:r>
-      <w:r>
-        <w:t>.</w:t>
-      </w:r>
-    </w:p>
-    <w:p>
-      <w:r>
-        <w:t>6-</w:t>
-      </w:r>
-      <w:r>
-        <w:t>Motivate people to build a project by creating an environment of appreciation, trust, and empowerment</w:t>
-      </w:r>
-      <w:r>
-        <w:t>.</w:t>
-      </w:r>
-    </w:p>
-    <w:p>
-      <w:r>
-        <w:t>7-</w:t>
-      </w:r>
-      <w:r>
-        <w:t>Working software is the key measure of progress</w:t>
-      </w:r>
-      <w:r>
-        <w:t>.</w:t>
-      </w:r>
-    </w:p>
-    <w:p>
-      <w:r>
-        <w:t>8-</w:t>
-      </w:r>
-      <w:r>
-        <w:t>The agile process promotes sustainable development</w:t>
-      </w:r>
-      <w:r>
-        <w:t>.</w:t>
-      </w:r>
-    </w:p>
-    <w:p>
-      <w:r>
-        <w:t>9-</w:t>
-      </w:r>
-      <w:r>
-        <w:t>Continuous attention to excellence and quality in technical development and design boosts the agility</w:t>
-      </w:r>
-      <w:r>
-        <w:t>.</w:t>
-      </w:r>
-    </w:p>
-    <w:p>
-      <w:r>
-        <w:t>10</w:t>
-      </w:r>
-      <w:r>
-        <w:t>-</w:t>
-      </w:r>
-      <w:r>
-        <w:t xml:space="preserve"> Simplicity is a vital part of effective agile management</w:t>
-      </w:r>
-      <w:r>
-        <w:t>.</w:t>
-      </w:r>
-    </w:p>
-    <w:p>
-      <w:r>
-        <w:t>11-S</w:t>
-      </w:r>
-      <w:r>
-        <w:t>elf-organized teams produce the best architecture, requirements, and design</w:t>
-      </w:r>
-      <w:r>
-        <w:t>.</w:t>
-      </w:r>
-    </w:p>
-    <w:p>
-      <w:r>
-        <w:t>12-</w:t>
-      </w:r>
-      <w:r>
-        <w:t>Teams should reflect through inspection and adaption to be more effective</w:t>
-      </w:r>
-      <w:r>
-        <w:t>.</w:t>
+        <w:t>1-Deliver customer satisfaction by delivering valuable software continuously.</w:t>
+      </w:r>
+    </w:p>
+    <w:p>
+      <w:r>
+        <w:t>2-Always accept change of requirements matter how early or late in the project.</w:t>
+      </w:r>
+    </w:p>
+    <w:p>
+      <w:r>
+        <w:t>3-Deliver software that works within a shorter timescale.</w:t>
+      </w:r>
+    </w:p>
+    <w:p>
+      <w:r>
+        <w:t>4-Both developers and business professionals must work closely together daily throughout the duration of the project.</w:t>
+      </w:r>
+    </w:p>
+    <w:p>
+      <w:r>
+        <w:t>5-Information is best transferred between parties in face-to-face conversations.</w:t>
+      </w:r>
+    </w:p>
+    <w:p>
+      <w:r>
+        <w:t>6-Motivate people to build a project by creating an environment of appreciation, trust, and empowerment.</w:t>
+      </w:r>
+    </w:p>
+    <w:p>
+      <w:r>
+        <w:t>7-Working software is the key measure of progress.</w:t>
+      </w:r>
+    </w:p>
+    <w:p>
+      <w:r>
+        <w:t>8-The agile process promotes sustainable development.</w:t>
+      </w:r>
+    </w:p>
+    <w:p>
+      <w:r>
+        <w:t>9-Continuous attention to excellence and quality in technical development and design boosts the agility.</w:t>
+      </w:r>
+    </w:p>
+    <w:p>
+      <w:r>
+        <w:t>10- Simplicity is a vital part of effective agile management.</w:t>
+      </w:r>
+    </w:p>
+    <w:p>
+      <w:r>
+        <w:t>11-Self-organized teams produce the best architecture, requirements, and design.</w:t>
+      </w:r>
+    </w:p>
+    <w:p>
+      <w:r>
+        <w:t>12-Teams should reflect through inspection and adaption to be more effective.</w:t>
       </w:r>
     </w:p>
     <w:p/>
@@ -359,14 +207,17 @@
       <w:proofErr w:type="gramEnd"/>
     </w:p>
     <w:p>
+      <w:pPr>
+        <w:jc w:val="center"/>
+      </w:pPr>
       <w:r>
         <w:rPr>
           <w:noProof/>
         </w:rPr>
         <w:drawing>
-          <wp:inline distT="0" distB="0" distL="0" distR="0" wp14:anchorId="6191C287" wp14:editId="0FDFB4E0">
-            <wp:extent cx="5719445" cy="5313680"/>
-            <wp:effectExtent l="0" t="0" r="0" b="1270"/>
+          <wp:inline distT="0" distB="0" distL="0" distR="0" wp14:anchorId="6191C287" wp14:editId="00B4AE70">
+            <wp:extent cx="4394301" cy="4281805"/>
+            <wp:effectExtent l="0" t="0" r="6350" b="4445"/>
             <wp:docPr id="1" name="Picture 1"/>
             <wp:cNvGraphicFramePr>
               <a:graphicFrameLocks xmlns:a="http://schemas.openxmlformats.org/drawingml/2006/main" noChangeAspect="1"/>
@@ -380,7 +231,7 @@
                       <a:picLocks noChangeAspect="1" noChangeArrowheads="1"/>
                     </pic:cNvPicPr>
                   </pic:nvPicPr>
-                  <pic:blipFill>
+                  <pic:blipFill rotWithShape="1">
                     <a:blip r:embed="rId4">
                       <a:extLst>
                         <a:ext uri="{28A0092B-C50C-407E-A947-70E740481C1C}">
@@ -388,15 +239,13 @@
                         </a:ext>
                       </a:extLst>
                     </a:blip>
-                    <a:srcRect/>
-                    <a:stretch>
-                      <a:fillRect/>
-                    </a:stretch>
+                    <a:srcRect l="11512" t="9797" r="11633" b="9597"/>
+                    <a:stretch/>
                   </pic:blipFill>
                   <pic:spPr bwMode="auto">
                     <a:xfrm>
                       <a:off x="0" y="0"/>
-                      <a:ext cx="5719445" cy="5313680"/>
+                      <a:ext cx="4395643" cy="4283113"/>
                     </a:xfrm>
                     <a:prstGeom prst="rect">
                       <a:avLst/>
@@ -405,6 +254,11 @@
                     <a:ln>
                       <a:noFill/>
                     </a:ln>
+                    <a:extLst>
+                      <a:ext uri="{53640926-AAD7-44D8-BBD7-CCE9431645EC}">
+                        <a14:shadowObscured xmlns:a14="http://schemas.microsoft.com/office/drawing/2010/main"/>
+                      </a:ext>
+                    </a:extLst>
                   </pic:spPr>
                 </pic:pic>
               </a:graphicData>
@@ -416,7 +270,7 @@
     <w:p/>
     <w:p>
       <w:pPr>
-        <w:pStyle w:val="Heading1"/>
+        <w:pStyle w:val="Titre1"/>
       </w:pPr>
       <w:r>
         <w:t>Design Pattern</w:t>
@@ -450,15 +304,15 @@
       </w:r>
       <w:proofErr w:type="spellEnd"/>
       <w:r>
-        <w:t xml:space="preserve"> that will have a large repository that third party companies will access these </w:t>
+        <w:t xml:space="preserve"> that will have a large repository that </w:t>
       </w:r>
       <w:proofErr w:type="gramStart"/>
       <w:r>
-        <w:t>data ,</w:t>
+        <w:t>third party</w:t>
       </w:r>
       <w:proofErr w:type="gramEnd"/>
       <w:r>
-        <w:t xml:space="preserve"> we saw that repository pattern is the best choice for this project.</w:t>
+        <w:t xml:space="preserve"> companies will access these data, we saw that repository pattern is the best choice for this project.</w:t>
       </w:r>
     </w:p>
     <w:p>
@@ -624,8 +478,6 @@
               </w:rPr>
               <w:t xml:space="preserve">Why </w:t>
             </w:r>
-            <w:bookmarkStart w:id="0" w:name="_GoBack"/>
-            <w:bookmarkEnd w:id="0"/>
           </w:p>
         </w:tc>
         <w:tc>
@@ -737,11 +589,7 @@
           </w:tcPr>
           <w:p>
             <w:r>
-              <w:t xml:space="preserve">Components can be independent—they do not need to know of the existence of other components. Changes made by one component can be propagated to all </w:t>
-            </w:r>
-            <w:r>
-              <w:lastRenderedPageBreak/>
-              <w:t xml:space="preserve">components. All data can be managed consistently (e.g., backups done at the same time) as it is all in one place. </w:t>
+              <w:t xml:space="preserve">Components can be independent—they do not need to know of the existence of other components. Changes made by one component can be propagated to all components. All data can be managed consistently (e.g., backups done at the same time) as it is all in one place. </w:t>
             </w:r>
           </w:p>
         </w:tc>
@@ -799,7 +647,15 @@
           </w:tcPr>
           <w:p>
             <w:r>
-              <w:t>The repository is a single point of failure so problems in the repository affect the whole system. May be inefficiencies in organizing all communication through the repository. Distributing the repository across several computers may be difficult.</w:t>
+              <w:t>The repository is a single point of failure so problems in the repository affect the whole system</w:t>
+            </w:r>
+            <w:bookmarkStart w:id="0" w:name="_GoBack"/>
+            <w:r>
+              <w:t>. May be inefficiencies in organizing all communication through the repository. Distributing the repository across several computers may be difficult</w:t>
+            </w:r>
+            <w:bookmarkEnd w:id="0"/>
+            <w:r>
+              <w:t>.</w:t>
             </w:r>
           </w:p>
         </w:tc>
@@ -1214,11 +1070,11 @@
     <w:name w:val="Normal"/>
     <w:qFormat/>
   </w:style>
-  <w:style w:type="paragraph" w:styleId="Heading1">
+  <w:style w:type="paragraph" w:styleId="Titre1">
     <w:name w:val="heading 1"/>
     <w:basedOn w:val="Normal"/>
     <w:next w:val="Normal"/>
-    <w:link w:val="Heading1Char"/>
+    <w:link w:val="Titre1Car"/>
     <w:uiPriority w:val="9"/>
     <w:qFormat/>
     <w:rsid w:val="00DE2877"/>
@@ -1235,12 +1091,13 @@
       <w:szCs w:val="32"/>
     </w:rPr>
   </w:style>
-  <w:style w:type="character" w:default="1" w:styleId="DefaultParagraphFont">
+  <w:style w:type="character" w:default="1" w:styleId="Policepardfaut">
     <w:name w:val="Default Paragraph Font"/>
     <w:uiPriority w:val="1"/>
+    <w:semiHidden/>
     <w:unhideWhenUsed/>
   </w:style>
-  <w:style w:type="table" w:default="1" w:styleId="TableNormal">
+  <w:style w:type="table" w:default="1" w:styleId="TableauNormal">
     <w:name w:val="Normal Table"/>
     <w:uiPriority w:val="99"/>
     <w:semiHidden/>
@@ -1255,16 +1112,16 @@
       </w:tblCellMar>
     </w:tblPr>
   </w:style>
-  <w:style w:type="numbering" w:default="1" w:styleId="NoList">
+  <w:style w:type="numbering" w:default="1" w:styleId="Aucuneliste">
     <w:name w:val="No List"/>
     <w:uiPriority w:val="99"/>
     <w:semiHidden/>
     <w:unhideWhenUsed/>
   </w:style>
-  <w:style w:type="character" w:customStyle="1" w:styleId="Heading1Char">
-    <w:name w:val="Heading 1 Char"/>
-    <w:basedOn w:val="DefaultParagraphFont"/>
-    <w:link w:val="Heading1"/>
+  <w:style w:type="character" w:customStyle="1" w:styleId="Titre1Car">
+    <w:name w:val="Titre 1 Car"/>
+    <w:basedOn w:val="Policepardfaut"/>
+    <w:link w:val="Titre1"/>
     <w:uiPriority w:val="9"/>
     <w:rsid w:val="00DE2877"/>
     <w:rPr>
@@ -1274,7 +1131,7 @@
       <w:szCs w:val="32"/>
     </w:rPr>
   </w:style>
-  <w:style w:type="paragraph" w:styleId="ListParagraph">
+  <w:style w:type="paragraph" w:styleId="Paragraphedeliste">
     <w:name w:val="List Paragraph"/>
     <w:basedOn w:val="Normal"/>
     <w:uiPriority w:val="34"/>

</xml_diff>